<commit_message>
fixed more misc issues, reader for UAT attempt 2
</commit_message>
<xml_diff>
--- a/UAT Docs/Test #1 - Member with overdue loans.docx
+++ b/UAT Docs/Test #1 - Member with overdue loans.docx
@@ -4,9 +4,9 @@
   <w:body>
     <w:tbl>
       <w:tblPr>
-        <w:tblW w:w="13178" w:type="dxa"/>
+        <w:tblW w:w="13185" w:type="dxa"/>
         <w:jc w:val="left"/>
-        <w:tblInd w:w="-5" w:type="dxa"/>
+        <w:tblInd w:w="-10" w:type="dxa"/>
         <w:tblBorders>
           <w:top w:val="single" w:sz="6" w:space="0" w:color="00000A"/>
           <w:left w:val="single" w:sz="4" w:space="0" w:color="00000A"/>
@@ -17,7 +17,7 @@
         </w:tblBorders>
         <w:tblCellMar>
           <w:top w:w="0" w:type="dxa"/>
-          <w:left w:w="98" w:type="dxa"/>
+          <w:left w:w="93" w:type="dxa"/>
           <w:bottom w:w="0" w:type="dxa"/>
           <w:right w:w="108" w:type="dxa"/>
         </w:tblCellMar>
@@ -28,9 +28,9 @@
         <w:gridCol w:w="2882"/>
         <w:gridCol w:w="30"/>
         <w:gridCol w:w="2684"/>
-        <w:gridCol w:w="5597"/>
-        <w:gridCol w:w="714"/>
-        <w:gridCol w:w="715"/>
+        <w:gridCol w:w="5248"/>
+        <w:gridCol w:w="1350"/>
+        <w:gridCol w:w="435"/>
       </w:tblGrid>
       <w:tr>
         <w:trPr>
@@ -51,7 +51,7 @@
             </w:tcBorders>
             <w:shd w:fill="auto" w:val="clear"/>
             <w:tcMar>
-              <w:left w:w="98" w:type="dxa"/>
+              <w:left w:w="93" w:type="dxa"/>
             </w:tcMar>
           </w:tcPr>
           <w:p>
@@ -75,7 +75,7 @@
         </w:tc>
         <w:tc>
           <w:tcPr>
-            <w:tcW w:w="9710" w:type="dxa"/>
+            <w:tcW w:w="9717" w:type="dxa"/>
             <w:gridSpan w:val="4"/>
             <w:tcBorders>
               <w:top w:val="single" w:sz="6" w:space="0" w:color="00000A"/>
@@ -87,7 +87,7 @@
             </w:tcBorders>
             <w:shd w:fill="auto" w:val="clear"/>
             <w:tcMar>
-              <w:left w:w="92" w:type="dxa"/>
+              <w:left w:w="84" w:type="dxa"/>
             </w:tcMar>
           </w:tcPr>
           <w:p>
@@ -141,7 +141,7 @@
             </w:tcBorders>
             <w:shd w:fill="auto" w:val="clear"/>
             <w:tcMar>
-              <w:left w:w="98" w:type="dxa"/>
+              <w:left w:w="93" w:type="dxa"/>
             </w:tcMar>
           </w:tcPr>
           <w:p>
@@ -163,7 +163,7 @@
         </w:tc>
         <w:tc>
           <w:tcPr>
-            <w:tcW w:w="9710" w:type="dxa"/>
+            <w:tcW w:w="9717" w:type="dxa"/>
             <w:gridSpan w:val="4"/>
             <w:tcBorders>
               <w:top w:val="single" w:sz="6" w:space="0" w:color="00000A"/>
@@ -175,7 +175,7 @@
             </w:tcBorders>
             <w:shd w:fill="auto" w:val="clear"/>
             <w:tcMar>
-              <w:left w:w="92" w:type="dxa"/>
+              <w:left w:w="84" w:type="dxa"/>
             </w:tcMar>
           </w:tcPr>
           <w:p>
@@ -218,7 +218,7 @@
             </w:tcBorders>
             <w:shd w:fill="auto" w:val="clear"/>
             <w:tcMar>
-              <w:left w:w="98" w:type="dxa"/>
+              <w:left w:w="93" w:type="dxa"/>
             </w:tcMar>
           </w:tcPr>
           <w:p>
@@ -243,7 +243,7 @@
         </w:tc>
         <w:tc>
           <w:tcPr>
-            <w:tcW w:w="9710" w:type="dxa"/>
+            <w:tcW w:w="9717" w:type="dxa"/>
             <w:gridSpan w:val="4"/>
             <w:tcBorders>
               <w:top w:val="single" w:sz="6" w:space="0" w:color="00000A"/>
@@ -255,7 +255,7 @@
             </w:tcBorders>
             <w:shd w:fill="auto" w:val="clear"/>
             <w:tcMar>
-              <w:left w:w="92" w:type="dxa"/>
+              <w:left w:w="84" w:type="dxa"/>
             </w:tcMar>
           </w:tcPr>
           <w:p>
@@ -298,7 +298,7 @@
             </w:tcBorders>
             <w:shd w:fill="auto" w:val="clear"/>
             <w:tcMar>
-              <w:left w:w="98" w:type="dxa"/>
+              <w:left w:w="93" w:type="dxa"/>
             </w:tcMar>
           </w:tcPr>
           <w:p>
@@ -320,7 +320,7 @@
         </w:tc>
         <w:tc>
           <w:tcPr>
-            <w:tcW w:w="9710" w:type="dxa"/>
+            <w:tcW w:w="9717" w:type="dxa"/>
             <w:gridSpan w:val="4"/>
             <w:tcBorders>
               <w:top w:val="single" w:sz="4" w:space="0" w:color="00000A"/>
@@ -332,7 +332,7 @@
             </w:tcBorders>
             <w:shd w:fill="auto" w:val="clear"/>
             <w:tcMar>
-              <w:left w:w="92" w:type="dxa"/>
+              <w:left w:w="84" w:type="dxa"/>
             </w:tcMar>
           </w:tcPr>
           <w:p>
@@ -375,7 +375,7 @@
             </w:tcBorders>
             <w:shd w:fill="auto" w:val="clear"/>
             <w:tcMar>
-              <w:left w:w="98" w:type="dxa"/>
+              <w:left w:w="93" w:type="dxa"/>
             </w:tcMar>
           </w:tcPr>
           <w:p>
@@ -400,7 +400,7 @@
         </w:tc>
         <w:tc>
           <w:tcPr>
-            <w:tcW w:w="9710" w:type="dxa"/>
+            <w:tcW w:w="9717" w:type="dxa"/>
             <w:gridSpan w:val="4"/>
             <w:tcBorders>
               <w:top w:val="single" w:sz="6" w:space="0" w:color="00000A"/>
@@ -412,7 +412,7 @@
             </w:tcBorders>
             <w:shd w:fill="auto" w:val="clear"/>
             <w:tcMar>
-              <w:left w:w="92" w:type="dxa"/>
+              <w:left w:w="84" w:type="dxa"/>
             </w:tcMar>
           </w:tcPr>
           <w:p>
@@ -455,7 +455,7 @@
             </w:tcBorders>
             <w:shd w:fill="auto" w:val="clear"/>
             <w:tcMar>
-              <w:left w:w="98" w:type="dxa"/>
+              <w:left w:w="93" w:type="dxa"/>
             </w:tcMar>
           </w:tcPr>
           <w:p>
@@ -477,7 +477,7 @@
         </w:tc>
         <w:tc>
           <w:tcPr>
-            <w:tcW w:w="9740" w:type="dxa"/>
+            <w:tcW w:w="9747" w:type="dxa"/>
             <w:gridSpan w:val="5"/>
             <w:tcBorders>
               <w:top w:val="single" w:sz="6" w:space="0" w:color="00000A"/>
@@ -489,7 +489,7 @@
             </w:tcBorders>
             <w:shd w:fill="auto" w:val="clear"/>
             <w:tcMar>
-              <w:left w:w="92" w:type="dxa"/>
+              <w:left w:w="84" w:type="dxa"/>
             </w:tcMar>
           </w:tcPr>
           <w:p>
@@ -575,7 +575,7 @@
             </w:tcBorders>
             <w:shd w:fill="auto" w:val="clear"/>
             <w:tcMar>
-              <w:left w:w="98" w:type="dxa"/>
+              <w:left w:w="93" w:type="dxa"/>
             </w:tcMar>
           </w:tcPr>
           <w:p>
@@ -597,7 +597,7 @@
         </w:tc>
         <w:tc>
           <w:tcPr>
-            <w:tcW w:w="9740" w:type="dxa"/>
+            <w:tcW w:w="9747" w:type="dxa"/>
             <w:gridSpan w:val="5"/>
             <w:tcBorders>
               <w:top w:val="single" w:sz="6" w:space="0" w:color="00000A"/>
@@ -609,7 +609,7 @@
             </w:tcBorders>
             <w:shd w:fill="auto" w:val="clear"/>
             <w:tcMar>
-              <w:left w:w="92" w:type="dxa"/>
+              <w:left w:w="84" w:type="dxa"/>
             </w:tcMar>
           </w:tcPr>
           <w:p>
@@ -631,6 +631,7 @@
                 <w:color w:val="FF0000"/>
                 <w:sz w:val="24"/>
               </w:rPr>
+              <w:t>Failed – Existing Loans did not display!</w:t>
             </w:r>
           </w:p>
         </w:tc>
@@ -688,7 +689,7 @@
             </w:tcBorders>
             <w:shd w:color="auto" w:fill="C0C0C0" w:val="clear"/>
             <w:tcMar>
-              <w:left w:w="98" w:type="dxa"/>
+              <w:left w:w="93" w:type="dxa"/>
             </w:tcMar>
           </w:tcPr>
           <w:p>
@@ -715,7 +716,7 @@
         </w:tc>
         <w:tc>
           <w:tcPr>
-            <w:tcW w:w="5597" w:type="dxa"/>
+            <w:tcW w:w="5248" w:type="dxa"/>
             <w:tcBorders>
               <w:top w:val="single" w:sz="6" w:space="0" w:color="00000A"/>
               <w:left w:val="single" w:sz="6" w:space="0" w:color="00000A"/>
@@ -726,7 +727,7 @@
             </w:tcBorders>
             <w:shd w:color="auto" w:fill="C0C0C0" w:val="clear"/>
             <w:tcMar>
-              <w:left w:w="100" w:type="dxa"/>
+              <w:left w:w="92" w:type="dxa"/>
             </w:tcMar>
           </w:tcPr>
           <w:p>
@@ -749,7 +750,7 @@
         </w:tc>
         <w:tc>
           <w:tcPr>
-            <w:tcW w:w="714" w:type="dxa"/>
+            <w:tcW w:w="1350" w:type="dxa"/>
             <w:tcBorders>
               <w:top w:val="single" w:sz="6" w:space="0" w:color="00000A"/>
               <w:left w:val="single" w:sz="6" w:space="0" w:color="00000A"/>
@@ -760,7 +761,7 @@
             </w:tcBorders>
             <w:shd w:color="auto" w:fill="C0C0C0" w:val="clear"/>
             <w:tcMar>
-              <w:left w:w="100" w:type="dxa"/>
+              <w:left w:w="92" w:type="dxa"/>
             </w:tcMar>
           </w:tcPr>
           <w:p>
@@ -784,7 +785,7 @@
         </w:tc>
         <w:tc>
           <w:tcPr>
-            <w:tcW w:w="715" w:type="dxa"/>
+            <w:tcW w:w="435" w:type="dxa"/>
             <w:tcBorders>
               <w:top w:val="single" w:sz="6" w:space="0" w:color="00000A"/>
               <w:left w:val="single" w:sz="6" w:space="0" w:color="00000A"/>
@@ -795,7 +796,7 @@
             </w:tcBorders>
             <w:shd w:color="auto" w:fill="C0C0C0" w:val="clear"/>
             <w:tcMar>
-              <w:left w:w="100" w:type="dxa"/>
+              <w:left w:w="92" w:type="dxa"/>
             </w:tcMar>
           </w:tcPr>
           <w:p>
@@ -869,7 +870,7 @@
             </w:tcBorders>
             <w:shd w:fill="auto" w:val="clear"/>
             <w:tcMar>
-              <w:left w:w="98" w:type="dxa"/>
+              <w:left w:w="93" w:type="dxa"/>
             </w:tcMar>
           </w:tcPr>
           <w:p>
@@ -895,7 +896,7 @@
         </w:tc>
         <w:tc>
           <w:tcPr>
-            <w:tcW w:w="5597" w:type="dxa"/>
+            <w:tcW w:w="5248" w:type="dxa"/>
             <w:tcBorders>
               <w:top w:val="single" w:sz="6" w:space="0" w:color="00000A"/>
               <w:left w:val="single" w:sz="6" w:space="0" w:color="00000A"/>
@@ -906,7 +907,7 @@
             </w:tcBorders>
             <w:shd w:fill="auto" w:val="clear"/>
             <w:tcMar>
-              <w:left w:w="100" w:type="dxa"/>
+              <w:left w:w="92" w:type="dxa"/>
             </w:tcMar>
           </w:tcPr>
           <w:p>
@@ -927,7 +928,7 @@
         </w:tc>
         <w:tc>
           <w:tcPr>
-            <w:tcW w:w="714" w:type="dxa"/>
+            <w:tcW w:w="1350" w:type="dxa"/>
             <w:tcBorders>
               <w:top w:val="single" w:sz="6" w:space="0" w:color="00000A"/>
               <w:left w:val="single" w:sz="6" w:space="0" w:color="00000A"/>
@@ -938,7 +939,7 @@
             </w:tcBorders>
             <w:shd w:fill="auto" w:val="clear"/>
             <w:tcMar>
-              <w:left w:w="100" w:type="dxa"/>
+              <w:left w:w="92" w:type="dxa"/>
             </w:tcMar>
           </w:tcPr>
           <w:p>
@@ -950,12 +951,13 @@
             </w:pPr>
             <w:r>
               <w:rPr/>
-            </w:r>
-          </w:p>
-        </w:tc>
-        <w:tc>
-          <w:tcPr>
-            <w:tcW w:w="715" w:type="dxa"/>
+              <w:t>P</w:t>
+            </w:r>
+          </w:p>
+        </w:tc>
+        <w:tc>
+          <w:tcPr>
+            <w:tcW w:w="435" w:type="dxa"/>
             <w:tcBorders>
               <w:top w:val="single" w:sz="6" w:space="0" w:color="00000A"/>
               <w:left w:val="single" w:sz="6" w:space="0" w:color="00000A"/>
@@ -966,7 +968,7 @@
             </w:tcBorders>
             <w:shd w:fill="auto" w:val="clear"/>
             <w:tcMar>
-              <w:left w:w="100" w:type="dxa"/>
+              <w:left w:w="92" w:type="dxa"/>
             </w:tcMar>
           </w:tcPr>
           <w:p>
@@ -1032,7 +1034,7 @@
             </w:tcBorders>
             <w:shd w:fill="auto" w:val="clear"/>
             <w:tcMar>
-              <w:left w:w="98" w:type="dxa"/>
+              <w:left w:w="93" w:type="dxa"/>
             </w:tcMar>
           </w:tcPr>
           <w:p>
@@ -1057,7 +1059,7 @@
         </w:tc>
         <w:tc>
           <w:tcPr>
-            <w:tcW w:w="5597" w:type="dxa"/>
+            <w:tcW w:w="5248" w:type="dxa"/>
             <w:tcBorders>
               <w:top w:val="single" w:sz="6" w:space="0" w:color="00000A"/>
               <w:left w:val="single" w:sz="6" w:space="0" w:color="00000A"/>
@@ -1068,7 +1070,7 @@
             </w:tcBorders>
             <w:shd w:fill="auto" w:val="clear"/>
             <w:tcMar>
-              <w:left w:w="100" w:type="dxa"/>
+              <w:left w:w="92" w:type="dxa"/>
             </w:tcMar>
           </w:tcPr>
           <w:p>
@@ -1166,7 +1168,7 @@
         </w:tc>
         <w:tc>
           <w:tcPr>
-            <w:tcW w:w="714" w:type="dxa"/>
+            <w:tcW w:w="1350" w:type="dxa"/>
             <w:tcBorders>
               <w:top w:val="single" w:sz="6" w:space="0" w:color="00000A"/>
               <w:left w:val="single" w:sz="6" w:space="0" w:color="00000A"/>
@@ -1177,24 +1179,109 @@
             </w:tcBorders>
             <w:shd w:fill="auto" w:val="clear"/>
             <w:tcMar>
-              <w:left w:w="100" w:type="dxa"/>
+              <w:left w:w="92" w:type="dxa"/>
             </w:tcMar>
           </w:tcPr>
           <w:p>
             <w:pPr>
               <w:pStyle w:val="RowHeadings"/>
+              <w:numPr>
+                <w:ilvl w:val="0"/>
+                <w:numId w:val="3"/>
+              </w:numPr>
               <w:spacing w:before="80" w:after="80"/>
               <w:jc w:val="center"/>
               <w:rPr/>
             </w:pPr>
             <w:r>
               <w:rPr/>
-            </w:r>
-          </w:p>
-        </w:tc>
-        <w:tc>
-          <w:tcPr>
-            <w:tcW w:w="715" w:type="dxa"/>
+              <w:t>P</w:t>
+            </w:r>
+          </w:p>
+          <w:p>
+            <w:pPr>
+              <w:pStyle w:val="RowHeadings"/>
+              <w:numPr>
+                <w:ilvl w:val="0"/>
+                <w:numId w:val="3"/>
+              </w:numPr>
+              <w:spacing w:before="80" w:after="80"/>
+              <w:jc w:val="center"/>
+              <w:rPr/>
+            </w:pPr>
+            <w:r>
+              <w:rPr/>
+              <w:t>p</w:t>
+            </w:r>
+          </w:p>
+          <w:p>
+            <w:pPr>
+              <w:pStyle w:val="RowHeadings"/>
+              <w:numPr>
+                <w:ilvl w:val="0"/>
+                <w:numId w:val="3"/>
+              </w:numPr>
+              <w:spacing w:before="80" w:after="80"/>
+              <w:jc w:val="center"/>
+              <w:rPr/>
+            </w:pPr>
+            <w:r>
+              <w:rPr/>
+              <w:t>p</w:t>
+            </w:r>
+          </w:p>
+          <w:p>
+            <w:pPr>
+              <w:pStyle w:val="RowHeadings"/>
+              <w:numPr>
+                <w:ilvl w:val="0"/>
+                <w:numId w:val="3"/>
+              </w:numPr>
+              <w:spacing w:before="80" w:after="80"/>
+              <w:jc w:val="center"/>
+              <w:rPr/>
+            </w:pPr>
+            <w:r>
+              <w:rPr/>
+              <w:t>P</w:t>
+            </w:r>
+          </w:p>
+          <w:p>
+            <w:pPr>
+              <w:pStyle w:val="RowHeadings"/>
+              <w:numPr>
+                <w:ilvl w:val="0"/>
+                <w:numId w:val="3"/>
+              </w:numPr>
+              <w:spacing w:before="80" w:after="80"/>
+              <w:jc w:val="center"/>
+              <w:rPr/>
+            </w:pPr>
+            <w:r>
+              <w:rPr/>
+              <w:t>P</w:t>
+            </w:r>
+          </w:p>
+          <w:p>
+            <w:pPr>
+              <w:pStyle w:val="RowHeadings"/>
+              <w:numPr>
+                <w:ilvl w:val="0"/>
+                <w:numId w:val="3"/>
+              </w:numPr>
+              <w:spacing w:before="80" w:after="80"/>
+              <w:jc w:val="center"/>
+              <w:rPr/>
+            </w:pPr>
+            <w:r>
+              <w:rPr/>
+              <w:t>F</w:t>
+            </w:r>
+          </w:p>
+        </w:tc>
+        <w:tc>
+          <w:tcPr>
+            <w:tcW w:w="435" w:type="dxa"/>
             <w:tcBorders>
               <w:top w:val="single" w:sz="6" w:space="0" w:color="00000A"/>
               <w:left w:val="single" w:sz="6" w:space="0" w:color="00000A"/>
@@ -1205,7 +1292,7 @@
             </w:tcBorders>
             <w:shd w:fill="auto" w:val="clear"/>
             <w:tcMar>
-              <w:left w:w="100" w:type="dxa"/>
+              <w:left w:w="92" w:type="dxa"/>
             </w:tcMar>
           </w:tcPr>
           <w:p>
@@ -1271,7 +1358,7 @@
             </w:tcBorders>
             <w:shd w:fill="auto" w:val="clear"/>
             <w:tcMar>
-              <w:left w:w="98" w:type="dxa"/>
+              <w:left w:w="93" w:type="dxa"/>
             </w:tcMar>
           </w:tcPr>
           <w:p>
@@ -1295,7 +1382,7 @@
         </w:tc>
         <w:tc>
           <w:tcPr>
-            <w:tcW w:w="5597" w:type="dxa"/>
+            <w:tcW w:w="5248" w:type="dxa"/>
             <w:tcBorders>
               <w:top w:val="single" w:sz="6" w:space="0" w:color="00000A"/>
               <w:left w:val="single" w:sz="6" w:space="0" w:color="00000A"/>
@@ -1306,7 +1393,7 @@
             </w:tcBorders>
             <w:shd w:fill="auto" w:val="clear"/>
             <w:tcMar>
-              <w:left w:w="100" w:type="dxa"/>
+              <w:left w:w="92" w:type="dxa"/>
             </w:tcMar>
           </w:tcPr>
           <w:p>
@@ -1326,7 +1413,7 @@
         </w:tc>
         <w:tc>
           <w:tcPr>
-            <w:tcW w:w="714" w:type="dxa"/>
+            <w:tcW w:w="1350" w:type="dxa"/>
             <w:tcBorders>
               <w:top w:val="single" w:sz="6" w:space="0" w:color="00000A"/>
               <w:left w:val="single" w:sz="6" w:space="0" w:color="00000A"/>
@@ -1337,7 +1424,7 @@
             </w:tcBorders>
             <w:shd w:fill="auto" w:val="clear"/>
             <w:tcMar>
-              <w:left w:w="100" w:type="dxa"/>
+              <w:left w:w="92" w:type="dxa"/>
             </w:tcMar>
           </w:tcPr>
           <w:p>
@@ -1354,7 +1441,7 @@
         </w:tc>
         <w:tc>
           <w:tcPr>
-            <w:tcW w:w="715" w:type="dxa"/>
+            <w:tcW w:w="435" w:type="dxa"/>
             <w:tcBorders>
               <w:top w:val="single" w:sz="6" w:space="0" w:color="00000A"/>
               <w:left w:val="single" w:sz="6" w:space="0" w:color="00000A"/>
@@ -1365,7 +1452,7 @@
             </w:tcBorders>
             <w:shd w:fill="auto" w:val="clear"/>
             <w:tcMar>
-              <w:left w:w="100" w:type="dxa"/>
+              <w:left w:w="92" w:type="dxa"/>
             </w:tcMar>
           </w:tcPr>
           <w:p>
@@ -1427,7 +1514,7 @@
       <w:tblPr>
         <w:tblW w:w="13177" w:type="dxa"/>
         <w:jc w:val="left"/>
-        <w:tblInd w:w="-5" w:type="dxa"/>
+        <w:tblInd w:w="-10" w:type="dxa"/>
         <w:tblBorders>
           <w:top w:val="single" w:sz="4" w:space="0" w:color="00000A"/>
           <w:left w:val="single" w:sz="4" w:space="0" w:color="00000A"/>
@@ -1438,7 +1525,7 @@
         </w:tblBorders>
         <w:tblCellMar>
           <w:top w:w="0" w:type="dxa"/>
-          <w:left w:w="103" w:type="dxa"/>
+          <w:left w:w="98" w:type="dxa"/>
           <w:bottom w:w="0" w:type="dxa"/>
           <w:right w:w="108" w:type="dxa"/>
         </w:tblCellMar>
@@ -1468,7 +1555,7 @@
             </w:tcBorders>
             <w:shd w:color="auto" w:fill="E6E6E6" w:val="clear"/>
             <w:tcMar>
-              <w:left w:w="103" w:type="dxa"/>
+              <w:left w:w="98" w:type="dxa"/>
             </w:tcMar>
           </w:tcPr>
           <w:p>
@@ -1505,7 +1592,7 @@
             </w:tcBorders>
             <w:shd w:color="auto" w:fill="E6E6E6" w:val="clear"/>
             <w:tcMar>
-              <w:left w:w="103" w:type="dxa"/>
+              <w:left w:w="98" w:type="dxa"/>
             </w:tcMar>
           </w:tcPr>
           <w:p>
@@ -1539,7 +1626,7 @@
             </w:tcBorders>
             <w:shd w:color="auto" w:fill="E6E6E6" w:val="clear"/>
             <w:tcMar>
-              <w:left w:w="103" w:type="dxa"/>
+              <w:left w:w="98" w:type="dxa"/>
             </w:tcMar>
           </w:tcPr>
           <w:p>
@@ -1573,7 +1660,7 @@
             </w:tcBorders>
             <w:shd w:color="auto" w:fill="E6E6E6" w:val="clear"/>
             <w:tcMar>
-              <w:left w:w="103" w:type="dxa"/>
+              <w:left w:w="98" w:type="dxa"/>
             </w:tcMar>
           </w:tcPr>
           <w:p>
@@ -1607,7 +1694,7 @@
             </w:tcBorders>
             <w:shd w:color="auto" w:fill="E6E6E6" w:val="clear"/>
             <w:tcMar>
-              <w:left w:w="103" w:type="dxa"/>
+              <w:left w:w="98" w:type="dxa"/>
             </w:tcMar>
           </w:tcPr>
           <w:p>
@@ -1641,7 +1728,7 @@
             </w:tcBorders>
             <w:shd w:color="auto" w:fill="E6E6E6" w:val="clear"/>
             <w:tcMar>
-              <w:left w:w="103" w:type="dxa"/>
+              <w:left w:w="98" w:type="dxa"/>
             </w:tcMar>
           </w:tcPr>
           <w:p>
@@ -1675,7 +1762,7 @@
             </w:tcBorders>
             <w:shd w:color="auto" w:fill="E6E6E6" w:val="clear"/>
             <w:tcMar>
-              <w:left w:w="103" w:type="dxa"/>
+              <w:left w:w="98" w:type="dxa"/>
             </w:tcMar>
           </w:tcPr>
           <w:p>
@@ -1712,7 +1799,7 @@
             </w:tcBorders>
             <w:shd w:color="auto" w:fill="E0E0E0" w:val="clear"/>
             <w:tcMar>
-              <w:left w:w="103" w:type="dxa"/>
+              <w:left w:w="98" w:type="dxa"/>
             </w:tcMar>
           </w:tcPr>
           <w:p>
@@ -1742,7 +1829,7 @@
             </w:tcBorders>
             <w:shd w:color="auto" w:fill="auto" w:val="clear"/>
             <w:tcMar>
-              <w:left w:w="103" w:type="dxa"/>
+              <w:left w:w="98" w:type="dxa"/>
             </w:tcMar>
           </w:tcPr>
           <w:p>
@@ -1772,7 +1859,7 @@
             </w:tcBorders>
             <w:shd w:color="auto" w:fill="auto" w:val="clear"/>
             <w:tcMar>
-              <w:left w:w="103" w:type="dxa"/>
+              <w:left w:w="98" w:type="dxa"/>
             </w:tcMar>
           </w:tcPr>
           <w:p>
@@ -1799,7 +1886,7 @@
             </w:tcBorders>
             <w:shd w:color="auto" w:fill="auto" w:val="clear"/>
             <w:tcMar>
-              <w:left w:w="103" w:type="dxa"/>
+              <w:left w:w="98" w:type="dxa"/>
             </w:tcMar>
           </w:tcPr>
           <w:p>
@@ -1826,7 +1913,7 @@
             </w:tcBorders>
             <w:shd w:color="auto" w:fill="auto" w:val="clear"/>
             <w:tcMar>
-              <w:left w:w="103" w:type="dxa"/>
+              <w:left w:w="98" w:type="dxa"/>
             </w:tcMar>
           </w:tcPr>
           <w:p>
@@ -1853,7 +1940,7 @@
             </w:tcBorders>
             <w:shd w:color="auto" w:fill="auto" w:val="clear"/>
             <w:tcMar>
-              <w:left w:w="103" w:type="dxa"/>
+              <w:left w:w="98" w:type="dxa"/>
             </w:tcMar>
           </w:tcPr>
           <w:p>
@@ -1925,7 +2012,7 @@
               <wp:positionV relativeFrom="paragraph">
                 <wp:posOffset>0</wp:posOffset>
               </wp:positionV>
-              <wp:extent cx="502285" cy="182245"/>
+              <wp:extent cx="502920" cy="182245"/>
               <wp:effectExtent l="0" t="0" r="0" b="0"/>
               <wp:wrapSquare wrapText="largest"/>
               <wp:docPr id="1" name="Frame1"/>
@@ -1936,7 +2023,7 @@
                     <wps:spPr>
                       <a:xfrm>
                         <a:off x="0" y="0"/>
-                        <a:ext cx="501480" cy="181440"/>
+                        <a:ext cx="502200" cy="181440"/>
                       </a:xfrm>
                       <a:prstGeom prst="rect">
                         <a:avLst/>
@@ -1960,9 +2047,7 @@
                             <w:rPr/>
                           </w:pPr>
                           <w:r>
-                            <w:rPr>
-                              <w:color w:val="auto"/>
-                            </w:rPr>
+                            <w:rPr/>
                             <w:fldChar w:fldCharType="begin"/>
                           </w:r>
                           <w:r>
@@ -1980,21 +2065,21 @@
                           <w:r>
                             <w:rPr>
                               <w:rStyle w:val="Pagenumber"/>
-                              <w:color w:val="auto"/>
+                              <w:color w:val="00000A"/>
                             </w:rPr>
                             <w:t xml:space="preserve"> </w:t>
                           </w:r>
                           <w:r>
                             <w:rPr>
                               <w:rStyle w:val="Pagenumber"/>
-                              <w:color w:val="auto"/>
+                              <w:color w:val="00000A"/>
                             </w:rPr>
                             <w:t xml:space="preserve">of </w:t>
                           </w:r>
                           <w:r>
                             <w:rPr>
                               <w:rStyle w:val="Pagenumber"/>
-                              <w:color w:val="auto"/>
+                              <w:color w:val="00000A"/>
                             </w:rPr>
                             <w:fldChar w:fldCharType="begin"/>
                           </w:r>
@@ -2024,9 +2109,9 @@
         </mc:Choice>
         <mc:Fallback>
           <w:pict>
-            <v:rect id="shape_0" ID="Frame1" fillcolor="white" stroked="f" style="position:absolute;margin-left:679.1pt;margin-top:0pt;width:39.45pt;height:14.25pt;mso-position-horizontal-relative:page">
+            <v:rect id="shape_0" ID="Frame1" stroked="f" style="position:absolute;margin-left:679.1pt;margin-top:0pt;width:39.5pt;height:14.25pt;mso-position-horizontal-relative:page">
               <w10:wrap type="square"/>
-              <v:fill o:detectmouseclick="t" type="solid" color2="black" opacity="0"/>
+              <v:fill o:detectmouseclick="t" on="false"/>
               <v:stroke color="#3465a4" joinstyle="round" endcap="flat"/>
               <v:textbox>
                 <w:txbxContent>
@@ -2036,9 +2121,7 @@
                       <w:rPr/>
                     </w:pPr>
                     <w:r>
-                      <w:rPr>
-                        <w:color w:val="auto"/>
-                      </w:rPr>
+                      <w:rPr/>
                       <w:fldChar w:fldCharType="begin"/>
                     </w:r>
                     <w:r>
@@ -2056,21 +2139,21 @@
                     <w:r>
                       <w:rPr>
                         <w:rStyle w:val="Pagenumber"/>
-                        <w:color w:val="auto"/>
+                        <w:color w:val="00000A"/>
                       </w:rPr>
                       <w:t xml:space="preserve"> </w:t>
                     </w:r>
                     <w:r>
                       <w:rPr>
                         <w:rStyle w:val="Pagenumber"/>
-                        <w:color w:val="auto"/>
+                        <w:color w:val="00000A"/>
                       </w:rPr>
                       <w:t xml:space="preserve">of </w:t>
                     </w:r>
                     <w:r>
                       <w:rPr>
                         <w:rStyle w:val="Pagenumber"/>
-                        <w:color w:val="auto"/>
+                        <w:color w:val="00000A"/>
                       </w:rPr>
                       <w:fldChar w:fldCharType="begin"/>
                     </w:r>
@@ -2108,7 +2191,7 @@
     <w:tblPr>
       <w:tblW w:w="9558" w:type="dxa"/>
       <w:jc w:val="left"/>
-      <w:tblInd w:w="-8" w:type="dxa"/>
+      <w:tblInd w:w="-16" w:type="dxa"/>
       <w:tblBorders>
         <w:top w:val="single" w:sz="6" w:space="0" w:color="00000A"/>
         <w:left w:val="single" w:sz="6" w:space="0" w:color="00000A"/>
@@ -2119,7 +2202,7 @@
       </w:tblBorders>
       <w:tblCellMar>
         <w:top w:w="0" w:type="dxa"/>
-        <w:left w:w="99" w:type="dxa"/>
+        <w:left w:w="91" w:type="dxa"/>
         <w:bottom w:w="0" w:type="dxa"/>
         <w:right w:w="108" w:type="dxa"/>
       </w:tblCellMar>
@@ -2144,7 +2227,7 @@
           </w:tcBorders>
           <w:shd w:fill="auto" w:val="clear"/>
           <w:tcMar>
-            <w:left w:w="99" w:type="dxa"/>
+            <w:left w:w="91" w:type="dxa"/>
           </w:tcMar>
         </w:tcPr>
         <w:p>
@@ -2189,7 +2272,7 @@
           </w:tcBorders>
           <w:shd w:fill="auto" w:val="clear"/>
           <w:tcMar>
-            <w:left w:w="99" w:type="dxa"/>
+            <w:left w:w="91" w:type="dxa"/>
           </w:tcMar>
         </w:tcPr>
         <w:p>
@@ -2224,7 +2307,7 @@
           </w:tcBorders>
           <w:shd w:fill="auto" w:val="clear"/>
           <w:tcMar>
-            <w:left w:w="99" w:type="dxa"/>
+            <w:left w:w="91" w:type="dxa"/>
           </w:tcMar>
         </w:tcPr>
         <w:p>
@@ -2269,7 +2352,7 @@
           </w:tcBorders>
           <w:shd w:fill="auto" w:val="clear"/>
           <w:tcMar>
-            <w:left w:w="99" w:type="dxa"/>
+            <w:left w:w="91" w:type="dxa"/>
           </w:tcMar>
         </w:tcPr>
         <w:p>
@@ -2575,6 +2658,152 @@
   <w:abstractNum w:abstractNumId="3">
     <w:lvl w:ilvl="0">
       <w:start w:val="1"/>
+      <w:numFmt w:val="bullet"/>
+      <w:lvlText w:val=""/>
+      <w:lvlJc w:val="left"/>
+      <w:pPr>
+        <w:tabs>
+          <w:tab w:val="num" w:pos="720"/>
+        </w:tabs>
+        <w:ind w:left="720" w:hanging="360"/>
+      </w:pPr>
+      <w:rPr>
+        <w:rFonts w:ascii="Symbol" w:hAnsi="Symbol" w:cs="Symbol" w:hint="default"/>
+        <w:rFonts w:cs="OpenSymbol"/>
+      </w:rPr>
+    </w:lvl>
+    <w:lvl w:ilvl="1">
+      <w:start w:val="1"/>
+      <w:numFmt w:val="bullet"/>
+      <w:lvlText w:val="◦"/>
+      <w:lvlJc w:val="left"/>
+      <w:pPr>
+        <w:tabs>
+          <w:tab w:val="num" w:pos="1080"/>
+        </w:tabs>
+        <w:ind w:left="1080" w:hanging="360"/>
+      </w:pPr>
+      <w:rPr>
+        <w:rFonts w:ascii="OpenSymbol" w:hAnsi="OpenSymbol" w:cs="OpenSymbol" w:hint="default"/>
+        <w:rFonts w:cs="OpenSymbol"/>
+      </w:rPr>
+    </w:lvl>
+    <w:lvl w:ilvl="2">
+      <w:start w:val="1"/>
+      <w:numFmt w:val="bullet"/>
+      <w:lvlText w:val="▪"/>
+      <w:lvlJc w:val="left"/>
+      <w:pPr>
+        <w:tabs>
+          <w:tab w:val="num" w:pos="1440"/>
+        </w:tabs>
+        <w:ind w:left="1440" w:hanging="360"/>
+      </w:pPr>
+      <w:rPr>
+        <w:rFonts w:ascii="OpenSymbol" w:hAnsi="OpenSymbol" w:cs="OpenSymbol" w:hint="default"/>
+        <w:rFonts w:cs="OpenSymbol"/>
+      </w:rPr>
+    </w:lvl>
+    <w:lvl w:ilvl="3">
+      <w:start w:val="1"/>
+      <w:numFmt w:val="bullet"/>
+      <w:lvlText w:val=""/>
+      <w:lvlJc w:val="left"/>
+      <w:pPr>
+        <w:tabs>
+          <w:tab w:val="num" w:pos="1800"/>
+        </w:tabs>
+        <w:ind w:left="1800" w:hanging="360"/>
+      </w:pPr>
+      <w:rPr>
+        <w:rFonts w:ascii="Symbol" w:hAnsi="Symbol" w:cs="Symbol" w:hint="default"/>
+        <w:rFonts w:cs="OpenSymbol"/>
+      </w:rPr>
+    </w:lvl>
+    <w:lvl w:ilvl="4">
+      <w:start w:val="1"/>
+      <w:numFmt w:val="bullet"/>
+      <w:lvlText w:val="◦"/>
+      <w:lvlJc w:val="left"/>
+      <w:pPr>
+        <w:tabs>
+          <w:tab w:val="num" w:pos="2160"/>
+        </w:tabs>
+        <w:ind w:left="2160" w:hanging="360"/>
+      </w:pPr>
+      <w:rPr>
+        <w:rFonts w:ascii="OpenSymbol" w:hAnsi="OpenSymbol" w:cs="OpenSymbol" w:hint="default"/>
+        <w:rFonts w:cs="OpenSymbol"/>
+      </w:rPr>
+    </w:lvl>
+    <w:lvl w:ilvl="5">
+      <w:start w:val="1"/>
+      <w:numFmt w:val="bullet"/>
+      <w:lvlText w:val="▪"/>
+      <w:lvlJc w:val="left"/>
+      <w:pPr>
+        <w:tabs>
+          <w:tab w:val="num" w:pos="2520"/>
+        </w:tabs>
+        <w:ind w:left="2520" w:hanging="360"/>
+      </w:pPr>
+      <w:rPr>
+        <w:rFonts w:ascii="OpenSymbol" w:hAnsi="OpenSymbol" w:cs="OpenSymbol" w:hint="default"/>
+        <w:rFonts w:cs="OpenSymbol"/>
+      </w:rPr>
+    </w:lvl>
+    <w:lvl w:ilvl="6">
+      <w:start w:val="1"/>
+      <w:numFmt w:val="bullet"/>
+      <w:lvlText w:val=""/>
+      <w:lvlJc w:val="left"/>
+      <w:pPr>
+        <w:tabs>
+          <w:tab w:val="num" w:pos="2880"/>
+        </w:tabs>
+        <w:ind w:left="2880" w:hanging="360"/>
+      </w:pPr>
+      <w:rPr>
+        <w:rFonts w:ascii="Symbol" w:hAnsi="Symbol" w:cs="Symbol" w:hint="default"/>
+        <w:rFonts w:cs="OpenSymbol"/>
+      </w:rPr>
+    </w:lvl>
+    <w:lvl w:ilvl="7">
+      <w:start w:val="1"/>
+      <w:numFmt w:val="bullet"/>
+      <w:lvlText w:val="◦"/>
+      <w:lvlJc w:val="left"/>
+      <w:pPr>
+        <w:tabs>
+          <w:tab w:val="num" w:pos="3240"/>
+        </w:tabs>
+        <w:ind w:left="3240" w:hanging="360"/>
+      </w:pPr>
+      <w:rPr>
+        <w:rFonts w:ascii="OpenSymbol" w:hAnsi="OpenSymbol" w:cs="OpenSymbol" w:hint="default"/>
+        <w:rFonts w:cs="OpenSymbol"/>
+      </w:rPr>
+    </w:lvl>
+    <w:lvl w:ilvl="8">
+      <w:start w:val="1"/>
+      <w:numFmt w:val="bullet"/>
+      <w:lvlText w:val="▪"/>
+      <w:lvlJc w:val="left"/>
+      <w:pPr>
+        <w:tabs>
+          <w:tab w:val="num" w:pos="3600"/>
+        </w:tabs>
+        <w:ind w:left="3600" w:hanging="360"/>
+      </w:pPr>
+      <w:rPr>
+        <w:rFonts w:ascii="OpenSymbol" w:hAnsi="OpenSymbol" w:cs="OpenSymbol" w:hint="default"/>
+        <w:rFonts w:cs="OpenSymbol"/>
+      </w:rPr>
+    </w:lvl>
+  </w:abstractNum>
+  <w:abstractNum w:abstractNumId="4">
+    <w:lvl w:ilvl="0">
+      <w:start w:val="1"/>
       <w:numFmt w:val="none"/>
       <w:suff w:val="nothing"/>
       <w:lvlText w:val=""/>
@@ -2699,6 +2928,9 @@
   </w:num>
   <w:num w:numId="3">
     <w:abstractNumId w:val="3"/>
+  </w:num>
+  <w:num w:numId="4">
+    <w:abstractNumId w:val="4"/>
   </w:num>
 </w:numbering>
 </file>
@@ -2954,7 +3186,7 @@
     <w:qFormat/>
     <w:pPr>
       <w:widowControl/>
-      <w:overflowPunct w:val="false"/>
+      <w:overflowPunct w:val="true"/>
       <w:bidi w:val="0"/>
       <w:jc w:val="left"/>
     </w:pPr>
@@ -3077,6 +3309,14 @@
   </w:style>
   <w:style w:type="character" w:styleId="ListLabel5">
     <w:name w:val="ListLabel 5"/>
+    <w:qFormat/>
+    <w:rPr>
+      <w:rFonts w:cs="OpenSymbol"/>
+      <w:sz w:val="24"/>
+    </w:rPr>
+  </w:style>
+  <w:style w:type="character" w:styleId="ListLabel6">
+    <w:name w:val="ListLabel 6"/>
     <w:qFormat/>
     <w:rPr>
       <w:rFonts w:cs="OpenSymbol"/>
@@ -3344,7 +3584,7 @@
         <w:tab w:val="left" w:pos="3456" w:leader="none"/>
         <w:tab w:val="left" w:pos="4032" w:leader="none"/>
       </w:tabs>
-      <w:overflowPunct w:val="false"/>
+      <w:overflowPunct w:val="true"/>
       <w:bidi w:val="0"/>
       <w:spacing w:before="0" w:after="120"/>
       <w:ind w:left="1440" w:hanging="1440"/>

</xml_diff>